<commit_message>
adding text to test.doc
</commit_message>
<xml_diff>
--- a/test.docx
+++ b/test.docx
@@ -18,7 +18,33 @@
         <w:rPr>
           <w:lang w:val="en-US"/>
         </w:rPr>
-        <w:t xml:space="preserve"> word dokument</w:t>
+        <w:t xml:space="preserve"> word </w:t>
+      </w:r>
+      <w:r>
+        <w:rPr>
+          <w:lang w:val="en-US"/>
+        </w:rPr>
+        <w:t>document</w:t>
+      </w:r>
+    </w:p>
+    <w:p>
+      <w:pPr>
+        <w:rPr>
+          <w:lang w:val="en-US"/>
+        </w:rPr>
+      </w:pPr>
+    </w:p>
+    <w:p>
+      <w:pPr>
+        <w:rPr>
+          <w:lang w:val="en-US"/>
+        </w:rPr>
+      </w:pPr>
+      <w:r>
+        <w:rPr>
+          <w:lang w:val="en-US"/>
+        </w:rPr>
+        <w:t>And what happens if I add some changes and then commit</w:t>
       </w:r>
       <w:bookmarkStart w:id="0" w:name="_GoBack"/>
       <w:bookmarkEnd w:id="0"/>

</xml_diff>